<commit_message>
Finished all the task for project 4
</commit_message>
<xml_diff>
--- a/Project4/project4.docx
+++ b/Project4/project4.docx
@@ -125,7 +125,6 @@
         </w:rPr>
         <w:t>Give ‘</w:t>
       </w:r>
-      <w:proofErr w:type="spellStart"/>
       <w:r>
         <w:rPr>
           <w:rFonts w:ascii="Verdana" w:eastAsia="Times New Roman" w:hAnsi="Verdana" w:cs="Times New Roman"/>
@@ -136,27 +135,15 @@
         </w:rPr>
         <w:t>roachj</w:t>
       </w:r>
-      <w:proofErr w:type="spellEnd"/>
-      <w:r>
-        <w:rPr>
-          <w:rFonts w:ascii="Verdana" w:eastAsia="Times New Roman" w:hAnsi="Verdana" w:cs="Times New Roman"/>
-          <w:color w:val="353535"/>
-          <w:sz w:val="18"/>
-          <w:szCs w:val="18"/>
-        </w:rPr>
-        <w:t xml:space="preserve">’ access to the project on </w:t>
-      </w:r>
-      <w:proofErr w:type="spellStart"/>
-      <w:r>
-        <w:rPr>
-          <w:rFonts w:ascii="Verdana" w:eastAsia="Times New Roman" w:hAnsi="Verdana" w:cs="Times New Roman"/>
-          <w:color w:val="353535"/>
-          <w:sz w:val="18"/>
-          <w:szCs w:val="18"/>
-        </w:rPr>
-        <w:t>BitBucket</w:t>
-      </w:r>
-      <w:proofErr w:type="spellEnd"/>
+      <w:r>
+        <w:rPr>
+          <w:rFonts w:ascii="Verdana" w:eastAsia="Times New Roman" w:hAnsi="Verdana" w:cs="Times New Roman"/>
+          <w:color w:val="353535"/>
+          <w:sz w:val="18"/>
+          <w:szCs w:val="18"/>
+        </w:rPr>
+        <w:t>’ access to the project on BitBucket</w:t>
+      </w:r>
     </w:p>
     <w:p>
       <w:pPr>
@@ -264,15 +251,7 @@
         </w:numPr>
       </w:pPr>
       <w:r>
-        <w:t>Add object to light source (</w:t>
-      </w:r>
-      <w:proofErr w:type="spellStart"/>
-      <w:r>
-        <w:t>e.g</w:t>
-      </w:r>
-      <w:proofErr w:type="spellEnd"/>
-      <w:r>
-        <w:t xml:space="preserve"> lamp) that gives appearance as a light object</w:t>
+        <w:t>Add object to light source (e.g lamp) that gives appearance as a light object</w:t>
       </w:r>
     </w:p>
     <w:p>
@@ -320,9 +299,6 @@
         </w:numPr>
       </w:pPr>
       <w:r>
-        <w:t xml:space="preserve">TBD: </w:t>
-      </w:r>
-      <w:r>
         <w:t>Store window attributes in a configuration file</w:t>
       </w:r>
     </w:p>
@@ -335,7 +311,7 @@
         </w:numPr>
       </w:pPr>
       <w:r>
-        <w:t xml:space="preserve">TBD: </w:t>
+        <w:t xml:space="preserve"> </w:t>
       </w:r>
       <w:r>
         <w:t>Store data in a data file</w:t>

</xml_diff>